<commit_message>
Update Detalles del Proyecto.docx
docs: actualización con identificación de stakeholders del proyecto.
</commit_message>
<xml_diff>
--- a/Detalles del Proyecto.docx
+++ b/Detalles del Proyecto.docx
@@ -30,12 +30,14 @@
         <w:rPr>
           <w:b/>
           <w:bCs/>
-        </w:rPr>
-      </w:pPr>
-      <w:r>
-        <w:rPr>
-          <w:b/>
-          <w:bCs/>
+          <w:u w:val="single"/>
+        </w:rPr>
+      </w:pPr>
+      <w:r>
+        <w:rPr>
+          <w:b/>
+          <w:bCs/>
+          <w:u w:val="single"/>
         </w:rPr>
         <w:t>Autores</w:t>
       </w:r>
@@ -56,12 +58,14 @@
         <w:rPr>
           <w:b/>
           <w:bCs/>
-        </w:rPr>
-      </w:pPr>
-      <w:r>
-        <w:rPr>
-          <w:b/>
-          <w:bCs/>
+          <w:u w:val="single"/>
+        </w:rPr>
+      </w:pPr>
+      <w:r>
+        <w:rPr>
+          <w:b/>
+          <w:bCs/>
+          <w:u w:val="single"/>
         </w:rPr>
         <w:t>Objetivo general</w:t>
       </w:r>
@@ -168,6 +172,487 @@
       </w:r>
       <w:r>
         <w:t>Se entrega un MVP antes del 15/09/2025.</w:t>
+      </w:r>
+    </w:p>
+    <w:p/>
+    <w:p>
+      <w:pPr>
+        <w:rPr>
+          <w:b/>
+          <w:bCs/>
+          <w:u w:val="single"/>
+        </w:rPr>
+      </w:pPr>
+      <w:r>
+        <w:rPr>
+          <w:b/>
+          <w:bCs/>
+          <w:u w:val="single"/>
+        </w:rPr>
+        <w:t>Análisis de Interesados</w:t>
+      </w:r>
+    </w:p>
+    <w:p>
+      <w:r>
+        <w:t>Se detallan a continuación los principales interesados del proyecto:</w:t>
+      </w:r>
+    </w:p>
+    <w:p>
+      <w:pPr>
+        <w:rPr>
+          <w:b/>
+          <w:bCs/>
+        </w:rPr>
+      </w:pPr>
+    </w:p>
+    <w:p>
+      <w:pPr>
+        <w:pStyle w:val="ListParagraph"/>
+        <w:numPr>
+          <w:ilvl w:val="0"/>
+          <w:numId w:val="4"/>
+        </w:numPr>
+        <w:rPr>
+          <w:b/>
+          <w:bCs/>
+        </w:rPr>
+      </w:pPr>
+      <w:proofErr w:type="spellStart"/>
+      <w:r>
+        <w:rPr>
+          <w:b/>
+          <w:bCs/>
+        </w:rPr>
+        <w:t>Stakeholder</w:t>
+      </w:r>
+      <w:proofErr w:type="spellEnd"/>
+      <w:r>
+        <w:rPr>
+          <w:b/>
+          <w:bCs/>
+        </w:rPr>
+        <w:t xml:space="preserve"> 1: Usuario comprador (coleccionista)</w:t>
+      </w:r>
+    </w:p>
+    <w:p>
+      <w:r>
+        <w:rPr>
+          <w:b/>
+          <w:bCs/>
+        </w:rPr>
+        <w:t>Rol:</w:t>
+      </w:r>
+      <w:r>
+        <w:t xml:space="preserve"> Cliente final</w:t>
+      </w:r>
+      <w:r>
+        <w:t>.</w:t>
+      </w:r>
+    </w:p>
+    <w:p>
+      <w:r>
+        <w:rPr>
+          <w:b/>
+          <w:bCs/>
+        </w:rPr>
+        <w:t>Interés:</w:t>
+      </w:r>
+      <w:r>
+        <w:t xml:space="preserve"> Conseguir figuritas que le faltan de forma rápida y segura.</w:t>
+      </w:r>
+    </w:p>
+    <w:p>
+      <w:r>
+        <w:rPr>
+          <w:b/>
+          <w:bCs/>
+        </w:rPr>
+        <w:t>Influencia:</w:t>
+      </w:r>
+      <w:r>
+        <w:t xml:space="preserve"> Alta, </w:t>
+      </w:r>
+      <w:r>
+        <w:t>de él depende</w:t>
+      </w:r>
+      <w:r>
+        <w:t xml:space="preserve"> el éxito de</w:t>
+      </w:r>
+      <w:r>
+        <w:t>l store</w:t>
+      </w:r>
+      <w:r>
+        <w:t>.</w:t>
+      </w:r>
+    </w:p>
+    <w:p>
+      <w:pPr>
+        <w:rPr>
+          <w:b/>
+          <w:bCs/>
+        </w:rPr>
+      </w:pPr>
+      <w:r>
+        <w:rPr>
+          <w:b/>
+          <w:bCs/>
+        </w:rPr>
+        <w:t>Necesidades clave:</w:t>
+      </w:r>
+    </w:p>
+    <w:p>
+      <w:pPr>
+        <w:pStyle w:val="ListParagraph"/>
+        <w:numPr>
+          <w:ilvl w:val="0"/>
+          <w:numId w:val="5"/>
+        </w:numPr>
+      </w:pPr>
+      <w:r>
+        <w:t>Navegación simple</w:t>
+      </w:r>
+      <w:r>
+        <w:t>.</w:t>
+      </w:r>
+    </w:p>
+    <w:p>
+      <w:pPr>
+        <w:pStyle w:val="ListParagraph"/>
+        <w:numPr>
+          <w:ilvl w:val="0"/>
+          <w:numId w:val="5"/>
+        </w:numPr>
+      </w:pPr>
+      <w:r>
+        <w:t>Búsqueda eficiente de figuritas</w:t>
+      </w:r>
+      <w:r>
+        <w:t>.</w:t>
+      </w:r>
+    </w:p>
+    <w:p>
+      <w:pPr>
+        <w:pStyle w:val="ListParagraph"/>
+        <w:numPr>
+          <w:ilvl w:val="0"/>
+          <w:numId w:val="5"/>
+        </w:numPr>
+      </w:pPr>
+      <w:r>
+        <w:t>Confianza en el sistema de pagos y reputación del vendedor</w:t>
+      </w:r>
+      <w:r>
+        <w:t>.</w:t>
+      </w:r>
+    </w:p>
+    <w:p/>
+    <w:p/>
+    <w:p>
+      <w:pPr>
+        <w:pStyle w:val="ListParagraph"/>
+        <w:numPr>
+          <w:ilvl w:val="0"/>
+          <w:numId w:val="4"/>
+        </w:numPr>
+        <w:rPr>
+          <w:b/>
+          <w:bCs/>
+        </w:rPr>
+      </w:pPr>
+      <w:proofErr w:type="spellStart"/>
+      <w:r>
+        <w:rPr>
+          <w:b/>
+          <w:bCs/>
+        </w:rPr>
+        <w:lastRenderedPageBreak/>
+        <w:t>Stakeholder</w:t>
+      </w:r>
+      <w:proofErr w:type="spellEnd"/>
+      <w:r>
+        <w:rPr>
+          <w:b/>
+          <w:bCs/>
+        </w:rPr>
+        <w:t xml:space="preserve"> 2: Usuario vendedor (persona con figuritas repetidas)</w:t>
+      </w:r>
+    </w:p>
+    <w:p>
+      <w:r>
+        <w:rPr>
+          <w:b/>
+          <w:bCs/>
+        </w:rPr>
+        <w:t>Rol:</w:t>
+      </w:r>
+      <w:r>
+        <w:t xml:space="preserve"> Proveedor de productos</w:t>
+      </w:r>
+      <w:r>
+        <w:t>.</w:t>
+      </w:r>
+    </w:p>
+    <w:p>
+      <w:r>
+        <w:rPr>
+          <w:b/>
+          <w:bCs/>
+        </w:rPr>
+        <w:t>Interés:</w:t>
+      </w:r>
+      <w:r>
+        <w:t xml:space="preserve"> Vender sus</w:t>
+      </w:r>
+      <w:r>
+        <w:t xml:space="preserve"> figuritas</w:t>
+      </w:r>
+      <w:r>
+        <w:t xml:space="preserve"> repetidas sin complicaciones.</w:t>
+      </w:r>
+    </w:p>
+    <w:p>
+      <w:r>
+        <w:rPr>
+          <w:b/>
+          <w:bCs/>
+        </w:rPr>
+        <w:t>Influencia:</w:t>
+      </w:r>
+      <w:r>
+        <w:t xml:space="preserve"> Media-Alta, es quien genera el stock de figuritas.</w:t>
+      </w:r>
+    </w:p>
+    <w:p>
+      <w:pPr>
+        <w:rPr>
+          <w:b/>
+          <w:bCs/>
+        </w:rPr>
+      </w:pPr>
+      <w:r>
+        <w:rPr>
+          <w:b/>
+          <w:bCs/>
+        </w:rPr>
+        <w:t>Necesidades clave:</w:t>
+      </w:r>
+    </w:p>
+    <w:p>
+      <w:pPr>
+        <w:pStyle w:val="ListParagraph"/>
+        <w:numPr>
+          <w:ilvl w:val="0"/>
+          <w:numId w:val="6"/>
+        </w:numPr>
+      </w:pPr>
+      <w:r>
+        <w:t>Proceso fácil de carga de productos</w:t>
+      </w:r>
+      <w:r>
+        <w:t>.</w:t>
+      </w:r>
+    </w:p>
+    <w:p>
+      <w:pPr>
+        <w:pStyle w:val="ListParagraph"/>
+        <w:numPr>
+          <w:ilvl w:val="0"/>
+          <w:numId w:val="6"/>
+        </w:numPr>
+      </w:pPr>
+      <w:r>
+        <w:t>Transparencia en comisiones</w:t>
+      </w:r>
+      <w:r>
+        <w:t>.</w:t>
+      </w:r>
+    </w:p>
+    <w:p>
+      <w:pPr>
+        <w:pStyle w:val="ListParagraph"/>
+        <w:numPr>
+          <w:ilvl w:val="0"/>
+          <w:numId w:val="6"/>
+        </w:numPr>
+      </w:pPr>
+      <w:r>
+        <w:t>Notificaciones cuando alguien compra</w:t>
+      </w:r>
+      <w:r>
+        <w:t>.</w:t>
+      </w:r>
+    </w:p>
+    <w:p/>
+    <w:p>
+      <w:pPr>
+        <w:pStyle w:val="ListParagraph"/>
+        <w:numPr>
+          <w:ilvl w:val="0"/>
+          <w:numId w:val="4"/>
+        </w:numPr>
+        <w:rPr>
+          <w:b/>
+          <w:bCs/>
+        </w:rPr>
+      </w:pPr>
+      <w:proofErr w:type="spellStart"/>
+      <w:r>
+        <w:rPr>
+          <w:b/>
+          <w:bCs/>
+        </w:rPr>
+        <w:t>Stakeholder</w:t>
+      </w:r>
+      <w:proofErr w:type="spellEnd"/>
+      <w:r>
+        <w:rPr>
+          <w:b/>
+          <w:bCs/>
+        </w:rPr>
+        <w:t xml:space="preserve"> 3: Equipo de</w:t>
+      </w:r>
+      <w:r>
+        <w:rPr>
+          <w:b/>
+          <w:bCs/>
+        </w:rPr>
+        <w:t xml:space="preserve"> implementación y</w:t>
+      </w:r>
+      <w:r>
+        <w:rPr>
+          <w:b/>
+          <w:bCs/>
+        </w:rPr>
+        <w:t xml:space="preserve"> desarrollo</w:t>
+      </w:r>
+      <w:r>
+        <w:rPr>
+          <w:b/>
+          <w:bCs/>
+        </w:rPr>
+        <w:t>.</w:t>
+      </w:r>
+    </w:p>
+    <w:p>
+      <w:r>
+        <w:rPr>
+          <w:b/>
+          <w:bCs/>
+        </w:rPr>
+        <w:t>Rol:</w:t>
+      </w:r>
+      <w:r>
+        <w:t xml:space="preserve"> </w:t>
+      </w:r>
+      <w:r>
+        <w:t>Desarrollo e implementación</w:t>
+      </w:r>
+      <w:r>
+        <w:t xml:space="preserve"> del </w:t>
+      </w:r>
+      <w:r>
+        <w:t>store.</w:t>
+      </w:r>
+    </w:p>
+    <w:p>
+      <w:r>
+        <w:rPr>
+          <w:b/>
+          <w:bCs/>
+        </w:rPr>
+        <w:t>Interés:</w:t>
+      </w:r>
+      <w:r>
+        <w:t xml:space="preserve"> </w:t>
+      </w:r>
+      <w:r>
+        <w:t xml:space="preserve">El éxito del proyecto y que se complete </w:t>
+      </w:r>
+      <w:r>
+        <w:t>en tiempo</w:t>
+      </w:r>
+      <w:r>
+        <w:t xml:space="preserve"> y forma.</w:t>
+      </w:r>
+    </w:p>
+    <w:p>
+      <w:r>
+        <w:rPr>
+          <w:b/>
+          <w:bCs/>
+        </w:rPr>
+        <w:t>Influencia:</w:t>
+      </w:r>
+      <w:r>
+        <w:t xml:space="preserve"> Alta, ya que tiene el control técnico y estratégico del proyecto.</w:t>
+      </w:r>
+    </w:p>
+    <w:p>
+      <w:pPr>
+        <w:rPr>
+          <w:b/>
+          <w:bCs/>
+        </w:rPr>
+      </w:pPr>
+      <w:r>
+        <w:rPr>
+          <w:b/>
+          <w:bCs/>
+        </w:rPr>
+        <w:t>Necesidades clave:</w:t>
+      </w:r>
+    </w:p>
+    <w:p>
+      <w:pPr>
+        <w:pStyle w:val="ListParagraph"/>
+        <w:numPr>
+          <w:ilvl w:val="0"/>
+          <w:numId w:val="7"/>
+        </w:numPr>
+      </w:pPr>
+      <w:r>
+        <w:t>Claridad en los requerimientos</w:t>
+      </w:r>
+      <w:r>
+        <w:t>.</w:t>
+      </w:r>
+    </w:p>
+    <w:p>
+      <w:pPr>
+        <w:pStyle w:val="ListParagraph"/>
+        <w:numPr>
+          <w:ilvl w:val="0"/>
+          <w:numId w:val="7"/>
+        </w:numPr>
+      </w:pPr>
+      <w:r>
+        <w:t>Metodología ágil para manejar el alcance</w:t>
+      </w:r>
+      <w:r>
+        <w:t>.</w:t>
+      </w:r>
+    </w:p>
+    <w:p>
+      <w:pPr>
+        <w:pStyle w:val="ListParagraph"/>
+        <w:numPr>
+          <w:ilvl w:val="0"/>
+          <w:numId w:val="7"/>
+        </w:numPr>
+      </w:pPr>
+      <w:r>
+        <w:t xml:space="preserve">Buen </w:t>
+      </w:r>
+      <w:proofErr w:type="spellStart"/>
+      <w:r>
+        <w:t>feedback</w:t>
+      </w:r>
+      <w:proofErr w:type="spellEnd"/>
+      <w:r>
+        <w:t xml:space="preserve"> de usuarios para iterar</w:t>
+      </w:r>
+      <w:r>
+        <w:t>.</w:t>
       </w:r>
     </w:p>
     <w:p/>
@@ -180,6 +665,907 @@
     </w:sectPr>
   </w:body>
 </w:document>
+</file>
+
+<file path=word/numbering.xml><?xml version="1.0" encoding="utf-8"?>
+<w:numbering xmlns:wpc="http://schemas.microsoft.com/office/word/2010/wordprocessingCanvas" xmlns:cx="http://schemas.microsoft.com/office/drawing/2014/chartex" xmlns:cx1="http://schemas.microsoft.com/office/drawing/2015/9/8/chartex" xmlns:cx2="http://schemas.microsoft.com/office/drawing/2015/10/21/chartex" xmlns:cx3="http://schemas.microsoft.com/office/drawing/2016/5/9/chartex" xmlns:cx4="http://schemas.microsoft.com/office/drawing/2016/5/10/chartex" xmlns:cx5="http://schemas.microsoft.com/office/drawing/2016/5/11/chartex" xmlns:cx6="http://schemas.microsoft.com/office/drawing/2016/5/12/chartex" xmlns:cx7="http://schemas.microsoft.com/office/drawing/2016/5/13/chartex" xmlns:cx8="http://schemas.microsoft.com/office/drawing/2016/5/14/chartex" xmlns:mc="http://schemas.openxmlformats.org/markup-compatibility/2006" xmlns:aink="http://schemas.microsoft.com/office/drawing/2016/ink" xmlns:am3d="http://schemas.microsoft.com/office/drawing/2017/model3d" xmlns:o="urn:schemas-microsoft-com:office:office" xmlns:oel="http://schemas.microsoft.com/office/2019/extlst" xmlns:r="http://schemas.openxmlformats.org/officeDocument/2006/relationships" xmlns:m="http://schemas.openxmlformats.org/officeDocument/2006/math" xmlns:v="urn:schemas-microsoft-com:vml" xmlns:wp14="http://schemas.microsoft.com/office/word/2010/wordprocessingDrawing" xmlns:wp="http://schemas.openxmlformats.org/drawingml/2006/wordprocessingDrawing" xmlns:w10="urn:schemas-microsoft-com:office:word" xmlns:w="http://schemas.openxmlformats.org/wordprocessingml/2006/main" xmlns:w14="http://schemas.microsoft.com/office/word/2010/wordml" xmlns:w15="http://schemas.microsoft.com/office/word/2012/wordml" xmlns:w16cex="http://schemas.microsoft.com/office/word/2018/wordml/cex" xmlns:w16cid="http://schemas.microsoft.com/office/word/2016/wordml/cid" xmlns:w16="http://schemas.microsoft.com/office/word/2018/wordml" xmlns:w16du="http://schemas.microsoft.com/office/word/2023/wordml/word16du" xmlns:w16sdtdh="http://schemas.microsoft.com/office/word/2020/wordml/sdtdatahash" xmlns:w16sdtfl="http://schemas.microsoft.com/office/word/2024/wordml/sdtformatlock" xmlns:w16se="http://schemas.microsoft.com/office/word/2015/wordml/symex" xmlns:wpg="http://schemas.microsoft.com/office/word/2010/wordprocessingGroup" xmlns:wpi="http://schemas.microsoft.com/office/word/2010/wordprocessingInk" xmlns:wne="http://schemas.microsoft.com/office/word/2006/wordml" xmlns:wps="http://schemas.microsoft.com/office/word/2010/wordprocessingShape" mc:Ignorable="w14 w15 w16se w16cid w16 w16cex w16sdtdh w16sdtfl w16du wp14">
+  <w:abstractNum w:abstractNumId="0" w15:restartNumberingAfterBreak="0">
+    <w:nsid w:val="00433E6A"/>
+    <w:multiLevelType w:val="hybridMultilevel"/>
+    <w:tmpl w:val="3E44019E"/>
+    <w:lvl w:ilvl="0" w:tplc="2C0A0001">
+      <w:start w:val="1"/>
+      <w:numFmt w:val="bullet"/>
+      <w:lvlText w:val=""/>
+      <w:lvlJc w:val="left"/>
+      <w:pPr>
+        <w:ind w:left="720" w:hanging="360"/>
+      </w:pPr>
+      <w:rPr>
+        <w:rFonts w:ascii="Symbol" w:hAnsi="Symbol" w:hint="default"/>
+      </w:rPr>
+    </w:lvl>
+    <w:lvl w:ilvl="1" w:tplc="2C0A0003" w:tentative="1">
+      <w:start w:val="1"/>
+      <w:numFmt w:val="bullet"/>
+      <w:lvlText w:val="o"/>
+      <w:lvlJc w:val="left"/>
+      <w:pPr>
+        <w:ind w:left="1440" w:hanging="360"/>
+      </w:pPr>
+      <w:rPr>
+        <w:rFonts w:ascii="Courier New" w:hAnsi="Courier New" w:cs="Courier New" w:hint="default"/>
+      </w:rPr>
+    </w:lvl>
+    <w:lvl w:ilvl="2" w:tplc="2C0A0005" w:tentative="1">
+      <w:start w:val="1"/>
+      <w:numFmt w:val="bullet"/>
+      <w:lvlText w:val=""/>
+      <w:lvlJc w:val="left"/>
+      <w:pPr>
+        <w:ind w:left="2160" w:hanging="360"/>
+      </w:pPr>
+      <w:rPr>
+        <w:rFonts w:ascii="Wingdings" w:hAnsi="Wingdings" w:hint="default"/>
+      </w:rPr>
+    </w:lvl>
+    <w:lvl w:ilvl="3" w:tplc="2C0A0001" w:tentative="1">
+      <w:start w:val="1"/>
+      <w:numFmt w:val="bullet"/>
+      <w:lvlText w:val=""/>
+      <w:lvlJc w:val="left"/>
+      <w:pPr>
+        <w:ind w:left="2880" w:hanging="360"/>
+      </w:pPr>
+      <w:rPr>
+        <w:rFonts w:ascii="Symbol" w:hAnsi="Symbol" w:hint="default"/>
+      </w:rPr>
+    </w:lvl>
+    <w:lvl w:ilvl="4" w:tplc="2C0A0003" w:tentative="1">
+      <w:start w:val="1"/>
+      <w:numFmt w:val="bullet"/>
+      <w:lvlText w:val="o"/>
+      <w:lvlJc w:val="left"/>
+      <w:pPr>
+        <w:ind w:left="3600" w:hanging="360"/>
+      </w:pPr>
+      <w:rPr>
+        <w:rFonts w:ascii="Courier New" w:hAnsi="Courier New" w:cs="Courier New" w:hint="default"/>
+      </w:rPr>
+    </w:lvl>
+    <w:lvl w:ilvl="5" w:tplc="2C0A0005" w:tentative="1">
+      <w:start w:val="1"/>
+      <w:numFmt w:val="bullet"/>
+      <w:lvlText w:val=""/>
+      <w:lvlJc w:val="left"/>
+      <w:pPr>
+        <w:ind w:left="4320" w:hanging="360"/>
+      </w:pPr>
+      <w:rPr>
+        <w:rFonts w:ascii="Wingdings" w:hAnsi="Wingdings" w:hint="default"/>
+      </w:rPr>
+    </w:lvl>
+    <w:lvl w:ilvl="6" w:tplc="2C0A0001" w:tentative="1">
+      <w:start w:val="1"/>
+      <w:numFmt w:val="bullet"/>
+      <w:lvlText w:val=""/>
+      <w:lvlJc w:val="left"/>
+      <w:pPr>
+        <w:ind w:left="5040" w:hanging="360"/>
+      </w:pPr>
+      <w:rPr>
+        <w:rFonts w:ascii="Symbol" w:hAnsi="Symbol" w:hint="default"/>
+      </w:rPr>
+    </w:lvl>
+    <w:lvl w:ilvl="7" w:tplc="2C0A0003" w:tentative="1">
+      <w:start w:val="1"/>
+      <w:numFmt w:val="bullet"/>
+      <w:lvlText w:val="o"/>
+      <w:lvlJc w:val="left"/>
+      <w:pPr>
+        <w:ind w:left="5760" w:hanging="360"/>
+      </w:pPr>
+      <w:rPr>
+        <w:rFonts w:ascii="Courier New" w:hAnsi="Courier New" w:cs="Courier New" w:hint="default"/>
+      </w:rPr>
+    </w:lvl>
+    <w:lvl w:ilvl="8" w:tplc="2C0A0005" w:tentative="1">
+      <w:start w:val="1"/>
+      <w:numFmt w:val="bullet"/>
+      <w:lvlText w:val=""/>
+      <w:lvlJc w:val="left"/>
+      <w:pPr>
+        <w:ind w:left="6480" w:hanging="360"/>
+      </w:pPr>
+      <w:rPr>
+        <w:rFonts w:ascii="Wingdings" w:hAnsi="Wingdings" w:hint="default"/>
+      </w:rPr>
+    </w:lvl>
+  </w:abstractNum>
+  <w:abstractNum w:abstractNumId="1" w15:restartNumberingAfterBreak="0">
+    <w:nsid w:val="123768E8"/>
+    <w:multiLevelType w:val="hybridMultilevel"/>
+    <w:tmpl w:val="7A242A82"/>
+    <w:lvl w:ilvl="0" w:tplc="2C0A0011">
+      <w:start w:val="1"/>
+      <w:numFmt w:val="decimal"/>
+      <w:lvlText w:val="%1)"/>
+      <w:lvlJc w:val="left"/>
+      <w:pPr>
+        <w:ind w:left="720" w:hanging="360"/>
+      </w:pPr>
+      <w:rPr>
+        <w:rFonts w:hint="default"/>
+      </w:rPr>
+    </w:lvl>
+    <w:lvl w:ilvl="1" w:tplc="2C0A0019" w:tentative="1">
+      <w:start w:val="1"/>
+      <w:numFmt w:val="lowerLetter"/>
+      <w:lvlText w:val="%2."/>
+      <w:lvlJc w:val="left"/>
+      <w:pPr>
+        <w:ind w:left="1440" w:hanging="360"/>
+      </w:pPr>
+    </w:lvl>
+    <w:lvl w:ilvl="2" w:tplc="2C0A001B" w:tentative="1">
+      <w:start w:val="1"/>
+      <w:numFmt w:val="lowerRoman"/>
+      <w:lvlText w:val="%3."/>
+      <w:lvlJc w:val="right"/>
+      <w:pPr>
+        <w:ind w:left="2160" w:hanging="180"/>
+      </w:pPr>
+    </w:lvl>
+    <w:lvl w:ilvl="3" w:tplc="2C0A000F" w:tentative="1">
+      <w:start w:val="1"/>
+      <w:numFmt w:val="decimal"/>
+      <w:lvlText w:val="%4."/>
+      <w:lvlJc w:val="left"/>
+      <w:pPr>
+        <w:ind w:left="2880" w:hanging="360"/>
+      </w:pPr>
+    </w:lvl>
+    <w:lvl w:ilvl="4" w:tplc="2C0A0019" w:tentative="1">
+      <w:start w:val="1"/>
+      <w:numFmt w:val="lowerLetter"/>
+      <w:lvlText w:val="%5."/>
+      <w:lvlJc w:val="left"/>
+      <w:pPr>
+        <w:ind w:left="3600" w:hanging="360"/>
+      </w:pPr>
+    </w:lvl>
+    <w:lvl w:ilvl="5" w:tplc="2C0A001B" w:tentative="1">
+      <w:start w:val="1"/>
+      <w:numFmt w:val="lowerRoman"/>
+      <w:lvlText w:val="%6."/>
+      <w:lvlJc w:val="right"/>
+      <w:pPr>
+        <w:ind w:left="4320" w:hanging="180"/>
+      </w:pPr>
+    </w:lvl>
+    <w:lvl w:ilvl="6" w:tplc="2C0A000F" w:tentative="1">
+      <w:start w:val="1"/>
+      <w:numFmt w:val="decimal"/>
+      <w:lvlText w:val="%7."/>
+      <w:lvlJc w:val="left"/>
+      <w:pPr>
+        <w:ind w:left="5040" w:hanging="360"/>
+      </w:pPr>
+    </w:lvl>
+    <w:lvl w:ilvl="7" w:tplc="2C0A0019" w:tentative="1">
+      <w:start w:val="1"/>
+      <w:numFmt w:val="lowerLetter"/>
+      <w:lvlText w:val="%8."/>
+      <w:lvlJc w:val="left"/>
+      <w:pPr>
+        <w:ind w:left="5760" w:hanging="360"/>
+      </w:pPr>
+    </w:lvl>
+    <w:lvl w:ilvl="8" w:tplc="2C0A001B" w:tentative="1">
+      <w:start w:val="1"/>
+      <w:numFmt w:val="lowerRoman"/>
+      <w:lvlText w:val="%9."/>
+      <w:lvlJc w:val="right"/>
+      <w:pPr>
+        <w:ind w:left="6480" w:hanging="180"/>
+      </w:pPr>
+    </w:lvl>
+  </w:abstractNum>
+  <w:abstractNum w:abstractNumId="2" w15:restartNumberingAfterBreak="0">
+    <w:nsid w:val="33EB786C"/>
+    <w:multiLevelType w:val="hybridMultilevel"/>
+    <w:tmpl w:val="3C783A70"/>
+    <w:lvl w:ilvl="0" w:tplc="2C0A0001">
+      <w:start w:val="1"/>
+      <w:numFmt w:val="bullet"/>
+      <w:lvlText w:val=""/>
+      <w:lvlJc w:val="left"/>
+      <w:pPr>
+        <w:ind w:left="720" w:hanging="360"/>
+      </w:pPr>
+      <w:rPr>
+        <w:rFonts w:ascii="Symbol" w:hAnsi="Symbol" w:hint="default"/>
+      </w:rPr>
+    </w:lvl>
+    <w:lvl w:ilvl="1" w:tplc="2C0A0003" w:tentative="1">
+      <w:start w:val="1"/>
+      <w:numFmt w:val="bullet"/>
+      <w:lvlText w:val="o"/>
+      <w:lvlJc w:val="left"/>
+      <w:pPr>
+        <w:ind w:left="1440" w:hanging="360"/>
+      </w:pPr>
+      <w:rPr>
+        <w:rFonts w:ascii="Courier New" w:hAnsi="Courier New" w:cs="Courier New" w:hint="default"/>
+      </w:rPr>
+    </w:lvl>
+    <w:lvl w:ilvl="2" w:tplc="2C0A0005" w:tentative="1">
+      <w:start w:val="1"/>
+      <w:numFmt w:val="bullet"/>
+      <w:lvlText w:val=""/>
+      <w:lvlJc w:val="left"/>
+      <w:pPr>
+        <w:ind w:left="2160" w:hanging="360"/>
+      </w:pPr>
+      <w:rPr>
+        <w:rFonts w:ascii="Wingdings" w:hAnsi="Wingdings" w:hint="default"/>
+      </w:rPr>
+    </w:lvl>
+    <w:lvl w:ilvl="3" w:tplc="2C0A0001" w:tentative="1">
+      <w:start w:val="1"/>
+      <w:numFmt w:val="bullet"/>
+      <w:lvlText w:val=""/>
+      <w:lvlJc w:val="left"/>
+      <w:pPr>
+        <w:ind w:left="2880" w:hanging="360"/>
+      </w:pPr>
+      <w:rPr>
+        <w:rFonts w:ascii="Symbol" w:hAnsi="Symbol" w:hint="default"/>
+      </w:rPr>
+    </w:lvl>
+    <w:lvl w:ilvl="4" w:tplc="2C0A0003" w:tentative="1">
+      <w:start w:val="1"/>
+      <w:numFmt w:val="bullet"/>
+      <w:lvlText w:val="o"/>
+      <w:lvlJc w:val="left"/>
+      <w:pPr>
+        <w:ind w:left="3600" w:hanging="360"/>
+      </w:pPr>
+      <w:rPr>
+        <w:rFonts w:ascii="Courier New" w:hAnsi="Courier New" w:cs="Courier New" w:hint="default"/>
+      </w:rPr>
+    </w:lvl>
+    <w:lvl w:ilvl="5" w:tplc="2C0A0005" w:tentative="1">
+      <w:start w:val="1"/>
+      <w:numFmt w:val="bullet"/>
+      <w:lvlText w:val=""/>
+      <w:lvlJc w:val="left"/>
+      <w:pPr>
+        <w:ind w:left="4320" w:hanging="360"/>
+      </w:pPr>
+      <w:rPr>
+        <w:rFonts w:ascii="Wingdings" w:hAnsi="Wingdings" w:hint="default"/>
+      </w:rPr>
+    </w:lvl>
+    <w:lvl w:ilvl="6" w:tplc="2C0A0001" w:tentative="1">
+      <w:start w:val="1"/>
+      <w:numFmt w:val="bullet"/>
+      <w:lvlText w:val=""/>
+      <w:lvlJc w:val="left"/>
+      <w:pPr>
+        <w:ind w:left="5040" w:hanging="360"/>
+      </w:pPr>
+      <w:rPr>
+        <w:rFonts w:ascii="Symbol" w:hAnsi="Symbol" w:hint="default"/>
+      </w:rPr>
+    </w:lvl>
+    <w:lvl w:ilvl="7" w:tplc="2C0A0003" w:tentative="1">
+      <w:start w:val="1"/>
+      <w:numFmt w:val="bullet"/>
+      <w:lvlText w:val="o"/>
+      <w:lvlJc w:val="left"/>
+      <w:pPr>
+        <w:ind w:left="5760" w:hanging="360"/>
+      </w:pPr>
+      <w:rPr>
+        <w:rFonts w:ascii="Courier New" w:hAnsi="Courier New" w:cs="Courier New" w:hint="default"/>
+      </w:rPr>
+    </w:lvl>
+    <w:lvl w:ilvl="8" w:tplc="2C0A0005" w:tentative="1">
+      <w:start w:val="1"/>
+      <w:numFmt w:val="bullet"/>
+      <w:lvlText w:val=""/>
+      <w:lvlJc w:val="left"/>
+      <w:pPr>
+        <w:ind w:left="6480" w:hanging="360"/>
+      </w:pPr>
+      <w:rPr>
+        <w:rFonts w:ascii="Wingdings" w:hAnsi="Wingdings" w:hint="default"/>
+      </w:rPr>
+    </w:lvl>
+  </w:abstractNum>
+  <w:abstractNum w:abstractNumId="3" w15:restartNumberingAfterBreak="0">
+    <w:nsid w:val="3F931A19"/>
+    <w:multiLevelType w:val="hybridMultilevel"/>
+    <w:tmpl w:val="B4E8C818"/>
+    <w:lvl w:ilvl="0" w:tplc="2C0A0001">
+      <w:start w:val="1"/>
+      <w:numFmt w:val="bullet"/>
+      <w:lvlText w:val=""/>
+      <w:lvlJc w:val="left"/>
+      <w:pPr>
+        <w:ind w:left="720" w:hanging="360"/>
+      </w:pPr>
+      <w:rPr>
+        <w:rFonts w:ascii="Symbol" w:hAnsi="Symbol" w:hint="default"/>
+      </w:rPr>
+    </w:lvl>
+    <w:lvl w:ilvl="1" w:tplc="2C0A0003" w:tentative="1">
+      <w:start w:val="1"/>
+      <w:numFmt w:val="bullet"/>
+      <w:lvlText w:val="o"/>
+      <w:lvlJc w:val="left"/>
+      <w:pPr>
+        <w:ind w:left="1440" w:hanging="360"/>
+      </w:pPr>
+      <w:rPr>
+        <w:rFonts w:ascii="Courier New" w:hAnsi="Courier New" w:cs="Courier New" w:hint="default"/>
+      </w:rPr>
+    </w:lvl>
+    <w:lvl w:ilvl="2" w:tplc="2C0A0005" w:tentative="1">
+      <w:start w:val="1"/>
+      <w:numFmt w:val="bullet"/>
+      <w:lvlText w:val=""/>
+      <w:lvlJc w:val="left"/>
+      <w:pPr>
+        <w:ind w:left="2160" w:hanging="360"/>
+      </w:pPr>
+      <w:rPr>
+        <w:rFonts w:ascii="Wingdings" w:hAnsi="Wingdings" w:hint="default"/>
+      </w:rPr>
+    </w:lvl>
+    <w:lvl w:ilvl="3" w:tplc="2C0A0001" w:tentative="1">
+      <w:start w:val="1"/>
+      <w:numFmt w:val="bullet"/>
+      <w:lvlText w:val=""/>
+      <w:lvlJc w:val="left"/>
+      <w:pPr>
+        <w:ind w:left="2880" w:hanging="360"/>
+      </w:pPr>
+      <w:rPr>
+        <w:rFonts w:ascii="Symbol" w:hAnsi="Symbol" w:hint="default"/>
+      </w:rPr>
+    </w:lvl>
+    <w:lvl w:ilvl="4" w:tplc="2C0A0003" w:tentative="1">
+      <w:start w:val="1"/>
+      <w:numFmt w:val="bullet"/>
+      <w:lvlText w:val="o"/>
+      <w:lvlJc w:val="left"/>
+      <w:pPr>
+        <w:ind w:left="3600" w:hanging="360"/>
+      </w:pPr>
+      <w:rPr>
+        <w:rFonts w:ascii="Courier New" w:hAnsi="Courier New" w:cs="Courier New" w:hint="default"/>
+      </w:rPr>
+    </w:lvl>
+    <w:lvl w:ilvl="5" w:tplc="2C0A0005" w:tentative="1">
+      <w:start w:val="1"/>
+      <w:numFmt w:val="bullet"/>
+      <w:lvlText w:val=""/>
+      <w:lvlJc w:val="left"/>
+      <w:pPr>
+        <w:ind w:left="4320" w:hanging="360"/>
+      </w:pPr>
+      <w:rPr>
+        <w:rFonts w:ascii="Wingdings" w:hAnsi="Wingdings" w:hint="default"/>
+      </w:rPr>
+    </w:lvl>
+    <w:lvl w:ilvl="6" w:tplc="2C0A0001" w:tentative="1">
+      <w:start w:val="1"/>
+      <w:numFmt w:val="bullet"/>
+      <w:lvlText w:val=""/>
+      <w:lvlJc w:val="left"/>
+      <w:pPr>
+        <w:ind w:left="5040" w:hanging="360"/>
+      </w:pPr>
+      <w:rPr>
+        <w:rFonts w:ascii="Symbol" w:hAnsi="Symbol" w:hint="default"/>
+      </w:rPr>
+    </w:lvl>
+    <w:lvl w:ilvl="7" w:tplc="2C0A0003" w:tentative="1">
+      <w:start w:val="1"/>
+      <w:numFmt w:val="bullet"/>
+      <w:lvlText w:val="o"/>
+      <w:lvlJc w:val="left"/>
+      <w:pPr>
+        <w:ind w:left="5760" w:hanging="360"/>
+      </w:pPr>
+      <w:rPr>
+        <w:rFonts w:ascii="Courier New" w:hAnsi="Courier New" w:cs="Courier New" w:hint="default"/>
+      </w:rPr>
+    </w:lvl>
+    <w:lvl w:ilvl="8" w:tplc="2C0A0005" w:tentative="1">
+      <w:start w:val="1"/>
+      <w:numFmt w:val="bullet"/>
+      <w:lvlText w:val=""/>
+      <w:lvlJc w:val="left"/>
+      <w:pPr>
+        <w:ind w:left="6480" w:hanging="360"/>
+      </w:pPr>
+      <w:rPr>
+        <w:rFonts w:ascii="Wingdings" w:hAnsi="Wingdings" w:hint="default"/>
+      </w:rPr>
+    </w:lvl>
+  </w:abstractNum>
+  <w:abstractNum w:abstractNumId="4" w15:restartNumberingAfterBreak="0">
+    <w:nsid w:val="4C2317BA"/>
+    <w:multiLevelType w:val="multilevel"/>
+    <w:tmpl w:val="F94C7C4E"/>
+    <w:lvl w:ilvl="0">
+      <w:start w:val="1"/>
+      <w:numFmt w:val="bullet"/>
+      <w:lvlText w:val=""/>
+      <w:lvlJc w:val="left"/>
+      <w:pPr>
+        <w:tabs>
+          <w:tab w:val="num" w:pos="720"/>
+        </w:tabs>
+        <w:ind w:left="720" w:hanging="360"/>
+      </w:pPr>
+      <w:rPr>
+        <w:rFonts w:ascii="Symbol" w:hAnsi="Symbol" w:hint="default"/>
+        <w:sz w:val="20"/>
+      </w:rPr>
+    </w:lvl>
+    <w:lvl w:ilvl="1">
+      <w:start w:val="1"/>
+      <w:numFmt w:val="bullet"/>
+      <w:lvlText w:val="o"/>
+      <w:lvlJc w:val="left"/>
+      <w:pPr>
+        <w:tabs>
+          <w:tab w:val="num" w:pos="1440"/>
+        </w:tabs>
+        <w:ind w:left="1440" w:hanging="360"/>
+      </w:pPr>
+      <w:rPr>
+        <w:rFonts w:ascii="Courier New" w:hAnsi="Courier New" w:hint="default"/>
+        <w:sz w:val="20"/>
+      </w:rPr>
+    </w:lvl>
+    <w:lvl w:ilvl="2" w:tentative="1">
+      <w:start w:val="1"/>
+      <w:numFmt w:val="bullet"/>
+      <w:lvlText w:val=""/>
+      <w:lvlJc w:val="left"/>
+      <w:pPr>
+        <w:tabs>
+          <w:tab w:val="num" w:pos="2160"/>
+        </w:tabs>
+        <w:ind w:left="2160" w:hanging="360"/>
+      </w:pPr>
+      <w:rPr>
+        <w:rFonts w:ascii="Wingdings" w:hAnsi="Wingdings" w:hint="default"/>
+        <w:sz w:val="20"/>
+      </w:rPr>
+    </w:lvl>
+    <w:lvl w:ilvl="3" w:tentative="1">
+      <w:start w:val="1"/>
+      <w:numFmt w:val="bullet"/>
+      <w:lvlText w:val=""/>
+      <w:lvlJc w:val="left"/>
+      <w:pPr>
+        <w:tabs>
+          <w:tab w:val="num" w:pos="2880"/>
+        </w:tabs>
+        <w:ind w:left="2880" w:hanging="360"/>
+      </w:pPr>
+      <w:rPr>
+        <w:rFonts w:ascii="Wingdings" w:hAnsi="Wingdings" w:hint="default"/>
+        <w:sz w:val="20"/>
+      </w:rPr>
+    </w:lvl>
+    <w:lvl w:ilvl="4" w:tentative="1">
+      <w:start w:val="1"/>
+      <w:numFmt w:val="bullet"/>
+      <w:lvlText w:val=""/>
+      <w:lvlJc w:val="left"/>
+      <w:pPr>
+        <w:tabs>
+          <w:tab w:val="num" w:pos="3600"/>
+        </w:tabs>
+        <w:ind w:left="3600" w:hanging="360"/>
+      </w:pPr>
+      <w:rPr>
+        <w:rFonts w:ascii="Wingdings" w:hAnsi="Wingdings" w:hint="default"/>
+        <w:sz w:val="20"/>
+      </w:rPr>
+    </w:lvl>
+    <w:lvl w:ilvl="5" w:tentative="1">
+      <w:start w:val="1"/>
+      <w:numFmt w:val="bullet"/>
+      <w:lvlText w:val=""/>
+      <w:lvlJc w:val="left"/>
+      <w:pPr>
+        <w:tabs>
+          <w:tab w:val="num" w:pos="4320"/>
+        </w:tabs>
+        <w:ind w:left="4320" w:hanging="360"/>
+      </w:pPr>
+      <w:rPr>
+        <w:rFonts w:ascii="Wingdings" w:hAnsi="Wingdings" w:hint="default"/>
+        <w:sz w:val="20"/>
+      </w:rPr>
+    </w:lvl>
+    <w:lvl w:ilvl="6" w:tentative="1">
+      <w:start w:val="1"/>
+      <w:numFmt w:val="bullet"/>
+      <w:lvlText w:val=""/>
+      <w:lvlJc w:val="left"/>
+      <w:pPr>
+        <w:tabs>
+          <w:tab w:val="num" w:pos="5040"/>
+        </w:tabs>
+        <w:ind w:left="5040" w:hanging="360"/>
+      </w:pPr>
+      <w:rPr>
+        <w:rFonts w:ascii="Wingdings" w:hAnsi="Wingdings" w:hint="default"/>
+        <w:sz w:val="20"/>
+      </w:rPr>
+    </w:lvl>
+    <w:lvl w:ilvl="7" w:tentative="1">
+      <w:start w:val="1"/>
+      <w:numFmt w:val="bullet"/>
+      <w:lvlText w:val=""/>
+      <w:lvlJc w:val="left"/>
+      <w:pPr>
+        <w:tabs>
+          <w:tab w:val="num" w:pos="5760"/>
+        </w:tabs>
+        <w:ind w:left="5760" w:hanging="360"/>
+      </w:pPr>
+      <w:rPr>
+        <w:rFonts w:ascii="Wingdings" w:hAnsi="Wingdings" w:hint="default"/>
+        <w:sz w:val="20"/>
+      </w:rPr>
+    </w:lvl>
+    <w:lvl w:ilvl="8" w:tentative="1">
+      <w:start w:val="1"/>
+      <w:numFmt w:val="bullet"/>
+      <w:lvlText w:val=""/>
+      <w:lvlJc w:val="left"/>
+      <w:pPr>
+        <w:tabs>
+          <w:tab w:val="num" w:pos="6480"/>
+        </w:tabs>
+        <w:ind w:left="6480" w:hanging="360"/>
+      </w:pPr>
+      <w:rPr>
+        <w:rFonts w:ascii="Wingdings" w:hAnsi="Wingdings" w:hint="default"/>
+        <w:sz w:val="20"/>
+      </w:rPr>
+    </w:lvl>
+  </w:abstractNum>
+  <w:abstractNum w:abstractNumId="5" w15:restartNumberingAfterBreak="0">
+    <w:nsid w:val="51101868"/>
+    <w:multiLevelType w:val="multilevel"/>
+    <w:tmpl w:val="07965EDE"/>
+    <w:lvl w:ilvl="0">
+      <w:start w:val="1"/>
+      <w:numFmt w:val="bullet"/>
+      <w:lvlText w:val=""/>
+      <w:lvlJc w:val="left"/>
+      <w:pPr>
+        <w:tabs>
+          <w:tab w:val="num" w:pos="720"/>
+        </w:tabs>
+        <w:ind w:left="720" w:hanging="360"/>
+      </w:pPr>
+      <w:rPr>
+        <w:rFonts w:ascii="Symbol" w:hAnsi="Symbol" w:hint="default"/>
+        <w:sz w:val="20"/>
+      </w:rPr>
+    </w:lvl>
+    <w:lvl w:ilvl="1">
+      <w:start w:val="1"/>
+      <w:numFmt w:val="bullet"/>
+      <w:lvlText w:val="o"/>
+      <w:lvlJc w:val="left"/>
+      <w:pPr>
+        <w:tabs>
+          <w:tab w:val="num" w:pos="1440"/>
+        </w:tabs>
+        <w:ind w:left="1440" w:hanging="360"/>
+      </w:pPr>
+      <w:rPr>
+        <w:rFonts w:ascii="Courier New" w:hAnsi="Courier New" w:hint="default"/>
+        <w:sz w:val="20"/>
+      </w:rPr>
+    </w:lvl>
+    <w:lvl w:ilvl="2" w:tentative="1">
+      <w:start w:val="1"/>
+      <w:numFmt w:val="bullet"/>
+      <w:lvlText w:val=""/>
+      <w:lvlJc w:val="left"/>
+      <w:pPr>
+        <w:tabs>
+          <w:tab w:val="num" w:pos="2160"/>
+        </w:tabs>
+        <w:ind w:left="2160" w:hanging="360"/>
+      </w:pPr>
+      <w:rPr>
+        <w:rFonts w:ascii="Wingdings" w:hAnsi="Wingdings" w:hint="default"/>
+        <w:sz w:val="20"/>
+      </w:rPr>
+    </w:lvl>
+    <w:lvl w:ilvl="3" w:tentative="1">
+      <w:start w:val="1"/>
+      <w:numFmt w:val="bullet"/>
+      <w:lvlText w:val=""/>
+      <w:lvlJc w:val="left"/>
+      <w:pPr>
+        <w:tabs>
+          <w:tab w:val="num" w:pos="2880"/>
+        </w:tabs>
+        <w:ind w:left="2880" w:hanging="360"/>
+      </w:pPr>
+      <w:rPr>
+        <w:rFonts w:ascii="Wingdings" w:hAnsi="Wingdings" w:hint="default"/>
+        <w:sz w:val="20"/>
+      </w:rPr>
+    </w:lvl>
+    <w:lvl w:ilvl="4" w:tentative="1">
+      <w:start w:val="1"/>
+      <w:numFmt w:val="bullet"/>
+      <w:lvlText w:val=""/>
+      <w:lvlJc w:val="left"/>
+      <w:pPr>
+        <w:tabs>
+          <w:tab w:val="num" w:pos="3600"/>
+        </w:tabs>
+        <w:ind w:left="3600" w:hanging="360"/>
+      </w:pPr>
+      <w:rPr>
+        <w:rFonts w:ascii="Wingdings" w:hAnsi="Wingdings" w:hint="default"/>
+        <w:sz w:val="20"/>
+      </w:rPr>
+    </w:lvl>
+    <w:lvl w:ilvl="5" w:tentative="1">
+      <w:start w:val="1"/>
+      <w:numFmt w:val="bullet"/>
+      <w:lvlText w:val=""/>
+      <w:lvlJc w:val="left"/>
+      <w:pPr>
+        <w:tabs>
+          <w:tab w:val="num" w:pos="4320"/>
+        </w:tabs>
+        <w:ind w:left="4320" w:hanging="360"/>
+      </w:pPr>
+      <w:rPr>
+        <w:rFonts w:ascii="Wingdings" w:hAnsi="Wingdings" w:hint="default"/>
+        <w:sz w:val="20"/>
+      </w:rPr>
+    </w:lvl>
+    <w:lvl w:ilvl="6" w:tentative="1">
+      <w:start w:val="1"/>
+      <w:numFmt w:val="bullet"/>
+      <w:lvlText w:val=""/>
+      <w:lvlJc w:val="left"/>
+      <w:pPr>
+        <w:tabs>
+          <w:tab w:val="num" w:pos="5040"/>
+        </w:tabs>
+        <w:ind w:left="5040" w:hanging="360"/>
+      </w:pPr>
+      <w:rPr>
+        <w:rFonts w:ascii="Wingdings" w:hAnsi="Wingdings" w:hint="default"/>
+        <w:sz w:val="20"/>
+      </w:rPr>
+    </w:lvl>
+    <w:lvl w:ilvl="7" w:tentative="1">
+      <w:start w:val="1"/>
+      <w:numFmt w:val="bullet"/>
+      <w:lvlText w:val=""/>
+      <w:lvlJc w:val="left"/>
+      <w:pPr>
+        <w:tabs>
+          <w:tab w:val="num" w:pos="5760"/>
+        </w:tabs>
+        <w:ind w:left="5760" w:hanging="360"/>
+      </w:pPr>
+      <w:rPr>
+        <w:rFonts w:ascii="Wingdings" w:hAnsi="Wingdings" w:hint="default"/>
+        <w:sz w:val="20"/>
+      </w:rPr>
+    </w:lvl>
+    <w:lvl w:ilvl="8" w:tentative="1">
+      <w:start w:val="1"/>
+      <w:numFmt w:val="bullet"/>
+      <w:lvlText w:val=""/>
+      <w:lvlJc w:val="left"/>
+      <w:pPr>
+        <w:tabs>
+          <w:tab w:val="num" w:pos="6480"/>
+        </w:tabs>
+        <w:ind w:left="6480" w:hanging="360"/>
+      </w:pPr>
+      <w:rPr>
+        <w:rFonts w:ascii="Wingdings" w:hAnsi="Wingdings" w:hint="default"/>
+        <w:sz w:val="20"/>
+      </w:rPr>
+    </w:lvl>
+  </w:abstractNum>
+  <w:abstractNum w:abstractNumId="6" w15:restartNumberingAfterBreak="0">
+    <w:nsid w:val="65761E89"/>
+    <w:multiLevelType w:val="multilevel"/>
+    <w:tmpl w:val="3DFA3510"/>
+    <w:lvl w:ilvl="0">
+      <w:start w:val="1"/>
+      <w:numFmt w:val="bullet"/>
+      <w:lvlText w:val=""/>
+      <w:lvlJc w:val="left"/>
+      <w:pPr>
+        <w:tabs>
+          <w:tab w:val="num" w:pos="720"/>
+        </w:tabs>
+        <w:ind w:left="720" w:hanging="360"/>
+      </w:pPr>
+      <w:rPr>
+        <w:rFonts w:ascii="Symbol" w:hAnsi="Symbol" w:hint="default"/>
+        <w:sz w:val="20"/>
+      </w:rPr>
+    </w:lvl>
+    <w:lvl w:ilvl="1">
+      <w:start w:val="1"/>
+      <w:numFmt w:val="bullet"/>
+      <w:lvlText w:val="o"/>
+      <w:lvlJc w:val="left"/>
+      <w:pPr>
+        <w:tabs>
+          <w:tab w:val="num" w:pos="1440"/>
+        </w:tabs>
+        <w:ind w:left="1440" w:hanging="360"/>
+      </w:pPr>
+      <w:rPr>
+        <w:rFonts w:ascii="Courier New" w:hAnsi="Courier New" w:hint="default"/>
+        <w:sz w:val="20"/>
+      </w:rPr>
+    </w:lvl>
+    <w:lvl w:ilvl="2" w:tentative="1">
+      <w:start w:val="1"/>
+      <w:numFmt w:val="bullet"/>
+      <w:lvlText w:val=""/>
+      <w:lvlJc w:val="left"/>
+      <w:pPr>
+        <w:tabs>
+          <w:tab w:val="num" w:pos="2160"/>
+        </w:tabs>
+        <w:ind w:left="2160" w:hanging="360"/>
+      </w:pPr>
+      <w:rPr>
+        <w:rFonts w:ascii="Wingdings" w:hAnsi="Wingdings" w:hint="default"/>
+        <w:sz w:val="20"/>
+      </w:rPr>
+    </w:lvl>
+    <w:lvl w:ilvl="3" w:tentative="1">
+      <w:start w:val="1"/>
+      <w:numFmt w:val="bullet"/>
+      <w:lvlText w:val=""/>
+      <w:lvlJc w:val="left"/>
+      <w:pPr>
+        <w:tabs>
+          <w:tab w:val="num" w:pos="2880"/>
+        </w:tabs>
+        <w:ind w:left="2880" w:hanging="360"/>
+      </w:pPr>
+      <w:rPr>
+        <w:rFonts w:ascii="Wingdings" w:hAnsi="Wingdings" w:hint="default"/>
+        <w:sz w:val="20"/>
+      </w:rPr>
+    </w:lvl>
+    <w:lvl w:ilvl="4" w:tentative="1">
+      <w:start w:val="1"/>
+      <w:numFmt w:val="bullet"/>
+      <w:lvlText w:val=""/>
+      <w:lvlJc w:val="left"/>
+      <w:pPr>
+        <w:tabs>
+          <w:tab w:val="num" w:pos="3600"/>
+        </w:tabs>
+        <w:ind w:left="3600" w:hanging="360"/>
+      </w:pPr>
+      <w:rPr>
+        <w:rFonts w:ascii="Wingdings" w:hAnsi="Wingdings" w:hint="default"/>
+        <w:sz w:val="20"/>
+      </w:rPr>
+    </w:lvl>
+    <w:lvl w:ilvl="5" w:tentative="1">
+      <w:start w:val="1"/>
+      <w:numFmt w:val="bullet"/>
+      <w:lvlText w:val=""/>
+      <w:lvlJc w:val="left"/>
+      <w:pPr>
+        <w:tabs>
+          <w:tab w:val="num" w:pos="4320"/>
+        </w:tabs>
+        <w:ind w:left="4320" w:hanging="360"/>
+      </w:pPr>
+      <w:rPr>
+        <w:rFonts w:ascii="Wingdings" w:hAnsi="Wingdings" w:hint="default"/>
+        <w:sz w:val="20"/>
+      </w:rPr>
+    </w:lvl>
+    <w:lvl w:ilvl="6" w:tentative="1">
+      <w:start w:val="1"/>
+      <w:numFmt w:val="bullet"/>
+      <w:lvlText w:val=""/>
+      <w:lvlJc w:val="left"/>
+      <w:pPr>
+        <w:tabs>
+          <w:tab w:val="num" w:pos="5040"/>
+        </w:tabs>
+        <w:ind w:left="5040" w:hanging="360"/>
+      </w:pPr>
+      <w:rPr>
+        <w:rFonts w:ascii="Wingdings" w:hAnsi="Wingdings" w:hint="default"/>
+        <w:sz w:val="20"/>
+      </w:rPr>
+    </w:lvl>
+    <w:lvl w:ilvl="7" w:tentative="1">
+      <w:start w:val="1"/>
+      <w:numFmt w:val="bullet"/>
+      <w:lvlText w:val=""/>
+      <w:lvlJc w:val="left"/>
+      <w:pPr>
+        <w:tabs>
+          <w:tab w:val="num" w:pos="5760"/>
+        </w:tabs>
+        <w:ind w:left="5760" w:hanging="360"/>
+      </w:pPr>
+      <w:rPr>
+        <w:rFonts w:ascii="Wingdings" w:hAnsi="Wingdings" w:hint="default"/>
+        <w:sz w:val="20"/>
+      </w:rPr>
+    </w:lvl>
+    <w:lvl w:ilvl="8" w:tentative="1">
+      <w:start w:val="1"/>
+      <w:numFmt w:val="bullet"/>
+      <w:lvlText w:val=""/>
+      <w:lvlJc w:val="left"/>
+      <w:pPr>
+        <w:tabs>
+          <w:tab w:val="num" w:pos="6480"/>
+        </w:tabs>
+        <w:ind w:left="6480" w:hanging="360"/>
+      </w:pPr>
+      <w:rPr>
+        <w:rFonts w:ascii="Wingdings" w:hAnsi="Wingdings" w:hint="default"/>
+        <w:sz w:val="20"/>
+      </w:rPr>
+    </w:lvl>
+  </w:abstractNum>
+  <w:num w:numId="1" w16cid:durableId="676687257">
+    <w:abstractNumId w:val="4"/>
+  </w:num>
+  <w:num w:numId="2" w16cid:durableId="2061711802">
+    <w:abstractNumId w:val="6"/>
+  </w:num>
+  <w:num w:numId="3" w16cid:durableId="1991713943">
+    <w:abstractNumId w:val="5"/>
+  </w:num>
+  <w:num w:numId="4" w16cid:durableId="1321619135">
+    <w:abstractNumId w:val="1"/>
+  </w:num>
+  <w:num w:numId="5" w16cid:durableId="1471746648">
+    <w:abstractNumId w:val="0"/>
+  </w:num>
+  <w:num w:numId="6" w16cid:durableId="604070616">
+    <w:abstractNumId w:val="2"/>
+  </w:num>
+  <w:num w:numId="7" w16cid:durableId="1176961341">
+    <w:abstractNumId w:val="3"/>
+  </w:num>
+</w:numbering>
 </file>
 
 <file path=word/styles.xml><?xml version="1.0" encoding="utf-8"?>
@@ -784,7 +2170,6 @@
   <w:style w:type="character" w:default="1" w:styleId="DefaultParagraphFont">
     <w:name w:val="Default Paragraph Font"/>
     <w:uiPriority w:val="1"/>
-    <w:semiHidden/>
     <w:unhideWhenUsed/>
   </w:style>
   <w:style w:type="table" w:default="1" w:styleId="TableNormal">

</xml_diff>